<commit_message>
modelsim tutorial is ready
</commit_message>
<xml_diff>
--- a/Basics/tools/ModelSimInQuartus.docx
+++ b/Basics/tools/ModelSimInQuartus.docx
@@ -6,35 +6,30 @@
       <w:pPr>
         <w:jc w:val="both"/>
       </w:pPr>
-      <w:proofErr w:type="spellStart"/>
       <w:r>
         <w:rPr>
           <w:lang w:val="en-US"/>
         </w:rPr>
         <w:t>ModelSim</w:t>
       </w:r>
-      <w:proofErr w:type="spellEnd"/>
       <w:r>
         <w:t xml:space="preserve"> </w:t>
       </w:r>
       <w:r>
         <w:t xml:space="preserve">инструмент, который позволяет визуально оценить работу модуля. Эта оценка осуществляется через визуальный анализ диаграмм. Данный документ описывает как использовать </w:t>
       </w:r>
-      <w:proofErr w:type="spellStart"/>
       <w:r>
         <w:rPr>
           <w:lang w:val="en-US"/>
         </w:rPr>
         <w:t>ModelSim</w:t>
       </w:r>
-      <w:proofErr w:type="spellEnd"/>
       <w:r>
         <w:t xml:space="preserve"> </w:t>
       </w:r>
       <w:r>
         <w:t xml:space="preserve">в проекте. Я буду рассматривать ситуацию, когда и </w:t>
       </w:r>
-      <w:proofErr w:type="gramStart"/>
       <w:r>
         <w:rPr>
           <w:b/>
@@ -45,7 +40,6 @@
         </w:rPr>
         <w:t>Quartus</w:t>
       </w:r>
-      <w:proofErr w:type="gramEnd"/>
       <w:r>
         <w:rPr>
           <w:b/>
@@ -74,7 +68,6 @@
         </w:rPr>
         <w:t xml:space="preserve"> </w:t>
       </w:r>
-      <w:proofErr w:type="spellStart"/>
       <w:r>
         <w:rPr>
           <w:b/>
@@ -85,7 +78,6 @@
         </w:rPr>
         <w:t>ModelSim</w:t>
       </w:r>
-      <w:proofErr w:type="spellEnd"/>
       <w:r>
         <w:rPr>
           <w:b/>
@@ -114,14 +106,12 @@
       <w:r>
         <w:t xml:space="preserve">Для того чтобы </w:t>
       </w:r>
-      <w:proofErr w:type="spellStart"/>
       <w:r>
         <w:rPr>
           <w:lang w:val="en-US"/>
         </w:rPr>
         <w:t>ModelSim</w:t>
       </w:r>
-      <w:proofErr w:type="spellEnd"/>
       <w:r>
         <w:t xml:space="preserve"> </w:t>
       </w:r>
@@ -228,14 +218,12 @@
       <w:r>
         <w:t xml:space="preserve">Напротив пункта </w:t>
       </w:r>
-      <w:proofErr w:type="spellStart"/>
       <w:r>
         <w:rPr>
           <w:lang w:val="en-US"/>
         </w:rPr>
         <w:t>ModelSimAltera</w:t>
       </w:r>
-      <w:proofErr w:type="spellEnd"/>
       <w:r>
         <w:t xml:space="preserve"> </w:t>
       </w:r>
@@ -251,39 +239,33 @@
       <w:r>
         <w:t>32</w:t>
       </w:r>
-      <w:proofErr w:type="spellStart"/>
       <w:r>
         <w:rPr>
           <w:lang w:val="en-US"/>
         </w:rPr>
         <w:t>aloem</w:t>
       </w:r>
-      <w:proofErr w:type="spellEnd"/>
       <w:r>
         <w:t>/</w:t>
       </w:r>
       <w:r>
         <w:t xml:space="preserve">, расположенной в недрах </w:t>
       </w:r>
-      <w:proofErr w:type="spellStart"/>
       <w:r>
         <w:rPr>
           <w:lang w:val="en-US"/>
         </w:rPr>
         <w:t>ModelSim</w:t>
       </w:r>
-      <w:proofErr w:type="spellEnd"/>
       <w:r>
         <w:t xml:space="preserve">, это путь к инструменту </w:t>
       </w:r>
-      <w:proofErr w:type="spellStart"/>
       <w:r>
         <w:rPr>
           <w:lang w:val="en-US"/>
         </w:rPr>
         <w:t>ModelSim</w:t>
       </w:r>
-      <w:proofErr w:type="spellEnd"/>
       <w:r>
         <w:t xml:space="preserve">, запускаемому из </w:t>
       </w:r>
@@ -328,28 +310,24 @@
       <w:r>
         <w:t>/</w:t>
       </w:r>
-      <w:proofErr w:type="spellStart"/>
       <w:r>
         <w:rPr>
           <w:lang w:val="en-US"/>
         </w:rPr>
         <w:t>verilog</w:t>
       </w:r>
-      <w:proofErr w:type="spellEnd"/>
       <w:r>
         <w:t xml:space="preserve">). </w:t>
       </w:r>
       <w:r>
         <w:t xml:space="preserve">Необходимо выбрать </w:t>
       </w:r>
-      <w:proofErr w:type="spellStart"/>
       <w:r>
         <w:rPr>
           <w:lang w:val="en-US"/>
         </w:rPr>
         <w:t>ModelSim</w:t>
       </w:r>
-      <w:proofErr w:type="spellEnd"/>
       <w:r>
         <w:t xml:space="preserve"> </w:t>
       </w:r>
@@ -369,16 +347,8 @@
         <w:rPr>
           <w:lang w:val="en-US"/>
         </w:rPr>
-        <w:t>Assignments</w:t>
-      </w:r>
-      <w:proofErr w:type="gramStart"/>
-      <w:r>
-        <w:rPr>
-          <w:lang w:val="en-US"/>
-        </w:rPr>
-        <w:t>-&gt;Settings</w:t>
-      </w:r>
-      <w:proofErr w:type="gramEnd"/>
+        <w:t>Assignments-&gt;Settings</w:t>
+      </w:r>
     </w:p>
     <w:p>
       <w:pPr>
@@ -445,9 +415,6 @@
     <w:p>
       <w:pPr>
         <w:jc w:val="both"/>
-        <w:rPr>
-          <w:lang w:val="en-US"/>
-        </w:rPr>
       </w:pPr>
       <w:r>
         <w:lastRenderedPageBreak/>
@@ -496,21 +463,7 @@
         <w:t xml:space="preserve"> </w:t>
       </w:r>
       <w:r>
-        <w:t xml:space="preserve">все </w:t>
-      </w:r>
-      <w:proofErr w:type="spellStart"/>
-      <w:r>
-        <w:t>тестбенч</w:t>
-      </w:r>
-      <w:proofErr w:type="spellEnd"/>
-      <w:r>
-        <w:t xml:space="preserve"> </w:t>
-      </w:r>
-      <w:r>
-        <w:t>модули</w:t>
-      </w:r>
-      <w:r>
-        <w:t>.</w:t>
+        <w:t>все тестбенч модули.</w:t>
       </w:r>
     </w:p>
     <w:p>
@@ -604,31 +557,7 @@
         <w:t xml:space="preserve">, </w:t>
       </w:r>
       <w:r>
-        <w:t xml:space="preserve">иначе весь прогресс выбора </w:t>
-      </w:r>
-      <w:proofErr w:type="spellStart"/>
-      <w:r>
-        <w:t>тестбенч</w:t>
-      </w:r>
-      <w:proofErr w:type="spellEnd"/>
-      <w:r>
-        <w:t xml:space="preserve"> файла будет потерян. Аналогичные операции выполняются если в проекте </w:t>
-      </w:r>
-      <w:proofErr w:type="spellStart"/>
-      <w:r>
-        <w:t>тестбенч</w:t>
-      </w:r>
-      <w:proofErr w:type="spellEnd"/>
-      <w:r>
-        <w:t xml:space="preserve"> файлов </w:t>
-      </w:r>
-      <w:proofErr w:type="gramStart"/>
-      <w:r>
-        <w:t>больше</w:t>
-      </w:r>
-      <w:proofErr w:type="gramEnd"/>
-      <w:r>
-        <w:t xml:space="preserve"> чем 1.</w:t>
+        <w:t>иначе весь прогресс выбора тестбенч файла будет потерян. Аналогичные операции выполняются если в проекте тестбенч файлов больше чем 1.</w:t>
       </w:r>
       <w:r>
         <w:t xml:space="preserve"> </w:t>
@@ -641,14 +570,12 @@
       <w:r>
         <w:t xml:space="preserve">Подготовка завершена, но это еще не все, в самом </w:t>
       </w:r>
-      <w:proofErr w:type="spellStart"/>
       <w:r>
         <w:rPr>
           <w:lang w:val="en-US"/>
         </w:rPr>
         <w:t>ModelSim</w:t>
       </w:r>
-      <w:proofErr w:type="spellEnd"/>
       <w:r>
         <w:t xml:space="preserve"> </w:t>
       </w:r>
@@ -721,24 +648,14 @@
         <w:jc w:val="both"/>
       </w:pPr>
       <w:r>
-        <w:t xml:space="preserve">В </w:t>
-      </w:r>
-      <w:proofErr w:type="spellStart"/>
-      <w:r>
-        <w:t>резульатате</w:t>
-      </w:r>
-      <w:proofErr w:type="spellEnd"/>
-      <w:r>
-        <w:t xml:space="preserve"> будет запущен </w:t>
-      </w:r>
-      <w:proofErr w:type="spellStart"/>
+        <w:t xml:space="preserve">В резульатате будет запущен </w:t>
+      </w:r>
       <w:r>
         <w:rPr>
           <w:lang w:val="en-US"/>
         </w:rPr>
         <w:t>ModelSim</w:t>
       </w:r>
-      <w:proofErr w:type="spellEnd"/>
       <w:r>
         <w:t>, который выглядит следующим образом:</w:t>
       </w:r>
@@ -798,9 +715,6 @@
     <w:p>
       <w:pPr>
         <w:jc w:val="both"/>
-        <w:rPr>
-          <w:lang w:val="en-US"/>
-        </w:rPr>
       </w:pPr>
       <w:r>
         <w:t>Инструмент довольно неудобный, поэтому приходится выполнять кучу дополнительных манипуляций</w:t>
@@ -821,19 +735,11 @@
       <w:r>
         <w:t xml:space="preserve">Создаем проект </w:t>
       </w:r>
-      <w:proofErr w:type="spellStart"/>
-      <w:r>
-        <w:rPr>
-          <w:lang w:val="en-US"/>
-        </w:rPr>
-        <w:t>ModelSim</w:t>
-      </w:r>
-      <w:proofErr w:type="spellEnd"/>
-      <w:r>
-        <w:rPr>
-          <w:lang w:val="en-US"/>
-        </w:rPr>
-        <w:t>:</w:t>
+      <w:r>
+        <w:rPr>
+          <w:lang w:val="en-US"/>
+        </w:rPr>
+        <w:t>ModelSim:</w:t>
       </w:r>
     </w:p>
     <w:p>
@@ -906,15 +812,7 @@
         <w:jc w:val="both"/>
       </w:pPr>
       <w:r>
-        <w:t xml:space="preserve">Здесь достаточно указать имя файла проекта, остальные параметры можно оставить </w:t>
-      </w:r>
-      <w:proofErr w:type="spellStart"/>
-      <w:r>
-        <w:t>по-умолчанию</w:t>
-      </w:r>
-      <w:proofErr w:type="spellEnd"/>
-      <w:r>
-        <w:t>.</w:t>
+        <w:t>Здесь достаточно указать имя файла проекта, остальные параметры можно оставить по-умолчанию.</w:t>
       </w:r>
     </w:p>
     <w:p>
@@ -976,15 +874,7 @@
         <w:t xml:space="preserve"> </w:t>
       </w:r>
       <w:r>
-        <w:t xml:space="preserve">и его </w:t>
-      </w:r>
-      <w:proofErr w:type="spellStart"/>
-      <w:r>
-        <w:t>тестбенч</w:t>
-      </w:r>
-      <w:proofErr w:type="spellEnd"/>
-      <w:r>
-        <w:t xml:space="preserve"> </w:t>
+        <w:t xml:space="preserve">и его тестбенч </w:t>
       </w:r>
       <w:r>
         <w:rPr>
@@ -1243,14 +1133,12 @@
       <w:r>
         <w:t xml:space="preserve">Собираем </w:t>
       </w:r>
-      <w:proofErr w:type="spellStart"/>
       <w:r>
         <w:rPr>
           <w:lang w:val="en-US"/>
         </w:rPr>
         <w:t>ModelSim</w:t>
       </w:r>
-      <w:proofErr w:type="spellEnd"/>
       <w:r>
         <w:t>-</w:t>
       </w:r>
@@ -1263,7 +1151,6 @@
         </w:rPr>
         <w:t>Compile</w:t>
       </w:r>
-      <w:proofErr w:type="gramStart"/>
       <w:r>
         <w:t>-&gt;</w:t>
       </w:r>
@@ -1273,7 +1160,6 @@
         </w:rPr>
         <w:t>All</w:t>
       </w:r>
-      <w:proofErr w:type="gramEnd"/>
       <w:r>
         <w:t>.</w:t>
       </w:r>
@@ -1283,6 +1169,346 @@
         <w:pStyle w:val="a3"/>
         <w:jc w:val="both"/>
       </w:pPr>
+      <w:r>
+        <w:t>Для запуска симуляции запускаем следующие действия:</w:t>
+      </w:r>
+    </w:p>
+    <w:p>
+      <w:pPr>
+        <w:pStyle w:val="a3"/>
+        <w:numPr>
+          <w:ilvl w:val="0"/>
+          <w:numId w:val="2"/>
+        </w:numPr>
+        <w:jc w:val="both"/>
+      </w:pPr>
+      <w:r>
+        <w:t xml:space="preserve">Двойным кликом загрузить файл настроек симуляции </w:t>
+      </w:r>
+    </w:p>
+    <w:p>
+      <w:pPr>
+        <w:pStyle w:val="a3"/>
+        <w:numPr>
+          <w:ilvl w:val="0"/>
+          <w:numId w:val="2"/>
+        </w:numPr>
+        <w:jc w:val="both"/>
+      </w:pPr>
+      <w:r>
+        <w:t xml:space="preserve">Откроется окно настроек симуляции, используя </w:t>
+      </w:r>
+      <w:r>
+        <w:rPr>
+          <w:lang w:val="en-US"/>
+        </w:rPr>
+        <w:t>Drag</w:t>
+      </w:r>
+      <w:r>
+        <w:t>-</w:t>
+      </w:r>
+      <w:r>
+        <w:rPr>
+          <w:lang w:val="en-US"/>
+        </w:rPr>
+        <w:t>and</w:t>
+      </w:r>
+      <w:r>
+        <w:t>-</w:t>
+      </w:r>
+      <w:r>
+        <w:rPr>
+          <w:lang w:val="en-US"/>
+        </w:rPr>
+        <w:t>Drop</w:t>
+      </w:r>
+      <w:r>
+        <w:t xml:space="preserve"> </w:t>
+      </w:r>
+      <w:r>
+        <w:t xml:space="preserve">перетащить сигналы из левого меню в окно </w:t>
+      </w:r>
+      <w:r>
+        <w:rPr>
+          <w:lang w:val="en-US"/>
+        </w:rPr>
+        <w:t>Wave</w:t>
+      </w:r>
+      <w:r>
+        <w:t>:</w:t>
+      </w:r>
+    </w:p>
+    <w:p>
+      <w:pPr>
+        <w:pStyle w:val="a3"/>
+        <w:numPr>
+          <w:ilvl w:val="0"/>
+          <w:numId w:val="2"/>
+        </w:numPr>
+        <w:jc w:val="both"/>
+      </w:pPr>
+      <w:r>
+        <w:t xml:space="preserve">Нажать </w:t>
+      </w:r>
+      <w:r>
+        <w:rPr>
+          <w:lang w:val="en-US"/>
+        </w:rPr>
+        <w:t>Simulate-&gt;Run-&gt;All</w:t>
+      </w:r>
+    </w:p>
+    <w:p>
+      <w:pPr>
+        <w:jc w:val="both"/>
+      </w:pPr>
+      <w:r>
+        <w:rPr>
+          <w:noProof/>
+        </w:rPr>
+        <w:lastRenderedPageBreak/>
+        <w:drawing>
+          <wp:inline distT="0" distB="0" distL="0" distR="0" wp14:anchorId="24991954" wp14:editId="2CBC06B0">
+            <wp:extent cx="5715000" cy="2968990"/>
+            <wp:effectExtent l="0" t="0" r="0" b="3175"/>
+            <wp:docPr id="10" name="Рисунок 10" descr="Изображение выглядит как снимок экрана, компьютер&#10;&#10;Автоматически созданное описание"/>
+            <wp:cNvGraphicFramePr>
+              <a:graphicFrameLocks xmlns:a="http://schemas.openxmlformats.org/drawingml/2006/main" noChangeAspect="1"/>
+            </wp:cNvGraphicFramePr>
+            <a:graphic xmlns:a="http://schemas.openxmlformats.org/drawingml/2006/main">
+              <a:graphicData uri="http://schemas.openxmlformats.org/drawingml/2006/picture">
+                <pic:pic xmlns:pic="http://schemas.openxmlformats.org/drawingml/2006/picture">
+                  <pic:nvPicPr>
+                    <pic:cNvPr id="10" name="modelSim11.png"/>
+                    <pic:cNvPicPr/>
+                  </pic:nvPicPr>
+                  <pic:blipFill rotWithShape="1">
+                    <a:blip r:embed="rId13" cstate="print">
+                      <a:extLst>
+                        <a:ext uri="{28A0092B-C50C-407E-A947-70E740481C1C}">
+                          <a14:useLocalDpi xmlns:a14="http://schemas.microsoft.com/office/drawing/2010/main" val="0"/>
+                        </a:ext>
+                      </a:extLst>
+                    </a:blip>
+                    <a:srcRect b="7640"/>
+                    <a:stretch/>
+                  </pic:blipFill>
+                  <pic:spPr bwMode="auto">
+                    <a:xfrm>
+                      <a:off x="0" y="0"/>
+                      <a:ext cx="5720096" cy="2971637"/>
+                    </a:xfrm>
+                    <a:prstGeom prst="rect">
+                      <a:avLst/>
+                    </a:prstGeom>
+                    <a:ln>
+                      <a:noFill/>
+                    </a:ln>
+                    <a:extLst>
+                      <a:ext uri="{53640926-AAD7-44D8-BBD7-CCE9431645EC}">
+                        <a14:shadowObscured xmlns:a14="http://schemas.microsoft.com/office/drawing/2010/main"/>
+                      </a:ext>
+                    </a:extLst>
+                  </pic:spPr>
+                </pic:pic>
+              </a:graphicData>
+            </a:graphic>
+          </wp:inline>
+        </w:drawing>
+      </w:r>
+    </w:p>
+    <w:p>
+      <w:pPr>
+        <w:jc w:val="both"/>
+      </w:pPr>
+      <w:r>
+        <w:rPr>
+          <w:noProof/>
+        </w:rPr>
+        <w:drawing>
+          <wp:inline distT="0" distB="0" distL="0" distR="0" wp14:anchorId="6A09E439" wp14:editId="0590BD28">
+            <wp:extent cx="5684520" cy="2945863"/>
+            <wp:effectExtent l="0" t="0" r="0" b="6985"/>
+            <wp:docPr id="11" name="Рисунок 11" descr="Изображение выглядит как снимок экрана, компьютер, ноутбук&#10;&#10;Автоматически созданное описание"/>
+            <wp:cNvGraphicFramePr>
+              <a:graphicFrameLocks xmlns:a="http://schemas.openxmlformats.org/drawingml/2006/main" noChangeAspect="1"/>
+            </wp:cNvGraphicFramePr>
+            <a:graphic xmlns:a="http://schemas.openxmlformats.org/drawingml/2006/main">
+              <a:graphicData uri="http://schemas.openxmlformats.org/drawingml/2006/picture">
+                <pic:pic xmlns:pic="http://schemas.openxmlformats.org/drawingml/2006/picture">
+                  <pic:nvPicPr>
+                    <pic:cNvPr id="11" name="modelSim12.png"/>
+                    <pic:cNvPicPr/>
+                  </pic:nvPicPr>
+                  <pic:blipFill rotWithShape="1">
+                    <a:blip r:embed="rId14" cstate="print">
+                      <a:extLst>
+                        <a:ext uri="{28A0092B-C50C-407E-A947-70E740481C1C}">
+                          <a14:useLocalDpi xmlns:a14="http://schemas.microsoft.com/office/drawing/2010/main" val="0"/>
+                        </a:ext>
+                      </a:extLst>
+                    </a:blip>
+                    <a:srcRect b="7868"/>
+                    <a:stretch/>
+                  </pic:blipFill>
+                  <pic:spPr bwMode="auto">
+                    <a:xfrm>
+                      <a:off x="0" y="0"/>
+                      <a:ext cx="5690421" cy="2948921"/>
+                    </a:xfrm>
+                    <a:prstGeom prst="rect">
+                      <a:avLst/>
+                    </a:prstGeom>
+                    <a:ln>
+                      <a:noFill/>
+                    </a:ln>
+                    <a:extLst>
+                      <a:ext uri="{53640926-AAD7-44D8-BBD7-CCE9431645EC}">
+                        <a14:shadowObscured xmlns:a14="http://schemas.microsoft.com/office/drawing/2010/main"/>
+                      </a:ext>
+                    </a:extLst>
+                  </pic:spPr>
+                </pic:pic>
+              </a:graphicData>
+            </a:graphic>
+          </wp:inline>
+        </w:drawing>
+      </w:r>
+    </w:p>
+    <w:p>
+      <w:pPr>
+        <w:pStyle w:val="a3"/>
+        <w:ind w:left="0"/>
+        <w:jc w:val="both"/>
+      </w:pPr>
+      <w:r>
+        <w:rPr>
+          <w:noProof/>
+        </w:rPr>
+        <w:drawing>
+          <wp:inline distT="0" distB="0" distL="0" distR="0" wp14:anchorId="1165554C" wp14:editId="0C3DC20F">
+            <wp:extent cx="5676900" cy="2927351"/>
+            <wp:effectExtent l="0" t="0" r="0" b="6350"/>
+            <wp:docPr id="9" name="Рисунок 9" descr="Изображение выглядит как снимок экрана, компьютер, внутренний, ноутбук&#10;&#10;Автоматически созданное описание"/>
+            <wp:cNvGraphicFramePr>
+              <a:graphicFrameLocks xmlns:a="http://schemas.openxmlformats.org/drawingml/2006/main" noChangeAspect="1"/>
+            </wp:cNvGraphicFramePr>
+            <a:graphic xmlns:a="http://schemas.openxmlformats.org/drawingml/2006/main">
+              <a:graphicData uri="http://schemas.openxmlformats.org/drawingml/2006/picture">
+                <pic:pic xmlns:pic="http://schemas.openxmlformats.org/drawingml/2006/picture">
+                  <pic:nvPicPr>
+                    <pic:cNvPr id="9" name="modelSim10.png"/>
+                    <pic:cNvPicPr/>
+                  </pic:nvPicPr>
+                  <pic:blipFill rotWithShape="1">
+                    <a:blip r:embed="rId15" cstate="print">
+                      <a:extLst>
+                        <a:ext uri="{28A0092B-C50C-407E-A947-70E740481C1C}">
+                          <a14:useLocalDpi xmlns:a14="http://schemas.microsoft.com/office/drawing/2010/main" val="0"/>
+                        </a:ext>
+                      </a:extLst>
+                    </a:blip>
+                    <a:srcRect b="8324"/>
+                    <a:stretch/>
+                  </pic:blipFill>
+                  <pic:spPr bwMode="auto">
+                    <a:xfrm>
+                      <a:off x="0" y="0"/>
+                      <a:ext cx="5682450" cy="2930213"/>
+                    </a:xfrm>
+                    <a:prstGeom prst="rect">
+                      <a:avLst/>
+                    </a:prstGeom>
+                    <a:ln>
+                      <a:noFill/>
+                    </a:ln>
+                    <a:extLst>
+                      <a:ext uri="{53640926-AAD7-44D8-BBD7-CCE9431645EC}">
+                        <a14:shadowObscured xmlns:a14="http://schemas.microsoft.com/office/drawing/2010/main"/>
+                      </a:ext>
+                    </a:extLst>
+                  </pic:spPr>
+                </pic:pic>
+              </a:graphicData>
+            </a:graphic>
+          </wp:inline>
+        </w:drawing>
+      </w:r>
+    </w:p>
+    <w:p>
+      <w:pPr>
+        <w:pStyle w:val="a3"/>
+        <w:ind w:left="0"/>
+        <w:jc w:val="both"/>
+      </w:pPr>
+      <w:r>
+        <w:lastRenderedPageBreak/>
+        <w:t xml:space="preserve">В заключение следует сказать, что у </w:t>
+      </w:r>
+      <w:r>
+        <w:rPr>
+          <w:lang w:val="en-US"/>
+        </w:rPr>
+        <w:t>ModelSim</w:t>
+      </w:r>
+      <w:r>
+        <w:t xml:space="preserve"> </w:t>
+      </w:r>
+      <w:r>
+        <w:t xml:space="preserve">есть некоторые баги при отображении симуляции, поэтому после нажатия </w:t>
+      </w:r>
+      <w:r>
+        <w:rPr>
+          <w:lang w:val="en-US"/>
+        </w:rPr>
+        <w:t>Run</w:t>
+      </w:r>
+      <w:r>
+        <w:t xml:space="preserve">, </w:t>
+      </w:r>
+      <w:r>
+        <w:t>как только станут доступными кнопки зума (+ и -) следует нажать одну из них, после этого сигналы точно начинают отображаться.</w:t>
+      </w:r>
+    </w:p>
+    <w:p>
+      <w:pPr>
+        <w:pStyle w:val="a3"/>
+        <w:ind w:left="0"/>
+        <w:jc w:val="both"/>
+      </w:pPr>
+    </w:p>
+    <w:p>
+      <w:pPr>
+        <w:pStyle w:val="a3"/>
+        <w:ind w:left="0"/>
+        <w:jc w:val="both"/>
+      </w:pPr>
+      <w:r>
+        <w:t xml:space="preserve">Также всегда следует смотреть на то, что говорит в сообщениях </w:t>
+      </w:r>
+      <w:r>
+        <w:rPr>
+          <w:lang w:val="en-US"/>
+        </w:rPr>
+        <w:t>ModelSim</w:t>
+      </w:r>
+      <w:r>
+        <w:t xml:space="preserve">, </w:t>
+      </w:r>
+      <w:r>
+        <w:t xml:space="preserve">т.е. иногда не отображается конфигурация симуляции – виной тому ошибки компиляции, которые могут быть даже при успешной компиляции проекта в </w:t>
+      </w:r>
+      <w:r>
+        <w:rPr>
+          <w:lang w:val="en-US"/>
+        </w:rPr>
+        <w:t>Quartus</w:t>
+      </w:r>
+      <w:r>
+        <w:t xml:space="preserve">, </w:t>
+      </w:r>
+      <w:r>
+        <w:t>ошибки не подсвечиваются, поэтому если что-то не запустилось необходимо детально просмотреть логи.</w:t>
+      </w:r>
       <w:bookmarkStart w:id="0" w:name="_GoBack"/>
       <w:bookmarkEnd w:id="0"/>
     </w:p>
@@ -1299,16 +1525,16 @@
 <file path=word/numbering.xml><?xml version="1.0" encoding="utf-8"?>
 <w:numbering xmlns:wpc="http://schemas.microsoft.com/office/word/2010/wordprocessingCanvas" xmlns:cx="http://schemas.microsoft.com/office/drawing/2014/chartex" xmlns:cx1="http://schemas.microsoft.com/office/drawing/2015/9/8/chartex" xmlns:cx2="http://schemas.microsoft.com/office/drawing/2015/10/21/chartex" xmlns:cx3="http://schemas.microsoft.com/office/drawing/2016/5/9/chartex" xmlns:cx4="http://schemas.microsoft.com/office/drawing/2016/5/10/chartex" xmlns:cx5="http://schemas.microsoft.com/office/drawing/2016/5/11/chartex" xmlns:cx6="http://schemas.microsoft.com/office/drawing/2016/5/12/chartex" xmlns:cx7="http://schemas.microsoft.com/office/drawing/2016/5/13/chartex" xmlns:cx8="http://schemas.microsoft.com/office/drawing/2016/5/14/chartex" xmlns:mc="http://schemas.openxmlformats.org/markup-compatibility/2006" xmlns:aink="http://schemas.microsoft.com/office/drawing/2016/ink" xmlns:am3d="http://schemas.microsoft.com/office/drawing/2017/model3d" xmlns:o="urn:schemas-microsoft-com:office:office" xmlns:r="http://schemas.openxmlformats.org/officeDocument/2006/relationships" xmlns:m="http://schemas.openxmlformats.org/officeDocument/2006/math" xmlns:v="urn:schemas-microsoft-com:vml" xmlns:wp14="http://schemas.microsoft.com/office/word/2010/wordprocessingDrawing" xmlns:wp="http://schemas.openxmlformats.org/drawingml/2006/wordprocessingDrawing" xmlns:w10="urn:schemas-microsoft-com:office:word" xmlns:w="http://schemas.openxmlformats.org/wordprocessingml/2006/main" xmlns:w14="http://schemas.microsoft.com/office/word/2010/wordml" xmlns:w15="http://schemas.microsoft.com/office/word/2012/wordml" xmlns:w16cid="http://schemas.microsoft.com/office/word/2016/wordml/cid" xmlns:w16se="http://schemas.microsoft.com/office/word/2015/wordml/symex" xmlns:wpg="http://schemas.microsoft.com/office/word/2010/wordprocessingGroup" xmlns:wpi="http://schemas.microsoft.com/office/word/2010/wordprocessingInk" xmlns:wne="http://schemas.microsoft.com/office/word/2006/wordml" xmlns:wps="http://schemas.microsoft.com/office/word/2010/wordprocessingShape" mc:Ignorable="w14 w15 w16se w16cid wp14">
   <w:abstractNum w:abstractNumId="0" w15:restartNumberingAfterBreak="0">
-    <w:nsid w:val="42C42758"/>
+    <w:nsid w:val="16EA5514"/>
     <w:multiLevelType w:val="hybridMultilevel"/>
-    <w:tmpl w:val="A6A48F4C"/>
-    <w:lvl w:ilvl="0" w:tplc="0419000F">
+    <w:tmpl w:val="11D0D754"/>
+    <w:lvl w:ilvl="0" w:tplc="311C52D4">
       <w:start w:val="1"/>
       <w:numFmt w:val="decimal"/>
-      <w:lvlText w:val="%1."/>
+      <w:lvlText w:val="%1)"/>
       <w:lvlJc w:val="left"/>
       <w:pPr>
-        <w:ind w:left="720" w:hanging="360"/>
+        <w:ind w:left="1080" w:hanging="360"/>
       </w:pPr>
       <w:rPr>
         <w:rFonts w:hint="default"/>
@@ -1320,7 +1546,7 @@
       <w:lvlText w:val="%2."/>
       <w:lvlJc w:val="left"/>
       <w:pPr>
-        <w:ind w:left="1440" w:hanging="360"/>
+        <w:ind w:left="1800" w:hanging="360"/>
       </w:pPr>
     </w:lvl>
     <w:lvl w:ilvl="2" w:tplc="0419001B" w:tentative="1">
@@ -1329,7 +1555,7 @@
       <w:lvlText w:val="%3."/>
       <w:lvlJc w:val="right"/>
       <w:pPr>
-        <w:ind w:left="2160" w:hanging="180"/>
+        <w:ind w:left="2520" w:hanging="180"/>
       </w:pPr>
     </w:lvl>
     <w:lvl w:ilvl="3" w:tplc="0419000F" w:tentative="1">
@@ -1338,7 +1564,7 @@
       <w:lvlText w:val="%4."/>
       <w:lvlJc w:val="left"/>
       <w:pPr>
-        <w:ind w:left="2880" w:hanging="360"/>
+        <w:ind w:left="3240" w:hanging="360"/>
       </w:pPr>
     </w:lvl>
     <w:lvl w:ilvl="4" w:tplc="04190019" w:tentative="1">
@@ -1347,7 +1573,7 @@
       <w:lvlText w:val="%5."/>
       <w:lvlJc w:val="left"/>
       <w:pPr>
-        <w:ind w:left="3600" w:hanging="360"/>
+        <w:ind w:left="3960" w:hanging="360"/>
       </w:pPr>
     </w:lvl>
     <w:lvl w:ilvl="5" w:tplc="0419001B" w:tentative="1">
@@ -1356,7 +1582,7 @@
       <w:lvlText w:val="%6."/>
       <w:lvlJc w:val="right"/>
       <w:pPr>
-        <w:ind w:left="4320" w:hanging="180"/>
+        <w:ind w:left="4680" w:hanging="180"/>
       </w:pPr>
     </w:lvl>
     <w:lvl w:ilvl="6" w:tplc="0419000F" w:tentative="1">
@@ -1365,7 +1591,7 @@
       <w:lvlText w:val="%7."/>
       <w:lvlJc w:val="left"/>
       <w:pPr>
-        <w:ind w:left="5040" w:hanging="360"/>
+        <w:ind w:left="5400" w:hanging="360"/>
       </w:pPr>
     </w:lvl>
     <w:lvl w:ilvl="7" w:tplc="04190019" w:tentative="1">
@@ -1374,7 +1600,7 @@
       <w:lvlText w:val="%8."/>
       <w:lvlJc w:val="left"/>
       <w:pPr>
-        <w:ind w:left="5760" w:hanging="360"/>
+        <w:ind w:left="6120" w:hanging="360"/>
       </w:pPr>
     </w:lvl>
     <w:lvl w:ilvl="8" w:tplc="0419001B" w:tentative="1">
@@ -1383,11 +1609,103 @@
       <w:lvlText w:val="%9."/>
       <w:lvlJc w:val="right"/>
       <w:pPr>
+        <w:ind w:left="6840" w:hanging="180"/>
+      </w:pPr>
+    </w:lvl>
+  </w:abstractNum>
+  <w:abstractNum w:abstractNumId="1" w15:restartNumberingAfterBreak="0">
+    <w:nsid w:val="42C42758"/>
+    <w:multiLevelType w:val="hybridMultilevel"/>
+    <w:tmpl w:val="A6A48F4C"/>
+    <w:lvl w:ilvl="0" w:tplc="0419000F">
+      <w:start w:val="1"/>
+      <w:numFmt w:val="decimal"/>
+      <w:lvlText w:val="%1."/>
+      <w:lvlJc w:val="left"/>
+      <w:pPr>
+        <w:ind w:left="720" w:hanging="360"/>
+      </w:pPr>
+      <w:rPr>
+        <w:rFonts w:hint="default"/>
+      </w:rPr>
+    </w:lvl>
+    <w:lvl w:ilvl="1" w:tplc="04190019" w:tentative="1">
+      <w:start w:val="1"/>
+      <w:numFmt w:val="lowerLetter"/>
+      <w:lvlText w:val="%2."/>
+      <w:lvlJc w:val="left"/>
+      <w:pPr>
+        <w:ind w:left="1440" w:hanging="360"/>
+      </w:pPr>
+    </w:lvl>
+    <w:lvl w:ilvl="2" w:tplc="0419001B" w:tentative="1">
+      <w:start w:val="1"/>
+      <w:numFmt w:val="lowerRoman"/>
+      <w:lvlText w:val="%3."/>
+      <w:lvlJc w:val="right"/>
+      <w:pPr>
+        <w:ind w:left="2160" w:hanging="180"/>
+      </w:pPr>
+    </w:lvl>
+    <w:lvl w:ilvl="3" w:tplc="0419000F" w:tentative="1">
+      <w:start w:val="1"/>
+      <w:numFmt w:val="decimal"/>
+      <w:lvlText w:val="%4."/>
+      <w:lvlJc w:val="left"/>
+      <w:pPr>
+        <w:ind w:left="2880" w:hanging="360"/>
+      </w:pPr>
+    </w:lvl>
+    <w:lvl w:ilvl="4" w:tplc="04190019" w:tentative="1">
+      <w:start w:val="1"/>
+      <w:numFmt w:val="lowerLetter"/>
+      <w:lvlText w:val="%5."/>
+      <w:lvlJc w:val="left"/>
+      <w:pPr>
+        <w:ind w:left="3600" w:hanging="360"/>
+      </w:pPr>
+    </w:lvl>
+    <w:lvl w:ilvl="5" w:tplc="0419001B" w:tentative="1">
+      <w:start w:val="1"/>
+      <w:numFmt w:val="lowerRoman"/>
+      <w:lvlText w:val="%6."/>
+      <w:lvlJc w:val="right"/>
+      <w:pPr>
+        <w:ind w:left="4320" w:hanging="180"/>
+      </w:pPr>
+    </w:lvl>
+    <w:lvl w:ilvl="6" w:tplc="0419000F" w:tentative="1">
+      <w:start w:val="1"/>
+      <w:numFmt w:val="decimal"/>
+      <w:lvlText w:val="%7."/>
+      <w:lvlJc w:val="left"/>
+      <w:pPr>
+        <w:ind w:left="5040" w:hanging="360"/>
+      </w:pPr>
+    </w:lvl>
+    <w:lvl w:ilvl="7" w:tplc="04190019" w:tentative="1">
+      <w:start w:val="1"/>
+      <w:numFmt w:val="lowerLetter"/>
+      <w:lvlText w:val="%8."/>
+      <w:lvlJc w:val="left"/>
+      <w:pPr>
+        <w:ind w:left="5760" w:hanging="360"/>
+      </w:pPr>
+    </w:lvl>
+    <w:lvl w:ilvl="8" w:tplc="0419001B" w:tentative="1">
+      <w:start w:val="1"/>
+      <w:numFmt w:val="lowerRoman"/>
+      <w:lvlText w:val="%9."/>
+      <w:lvlJc w:val="right"/>
+      <w:pPr>
         <w:ind w:left="6480" w:hanging="180"/>
       </w:pPr>
     </w:lvl>
   </w:abstractNum>
   <w:num w:numId="1">
+    <w:abstractNumId w:val="1"/>
+  </w:num>
+  <w:num w:numId="2">
     <w:abstractNumId w:val="0"/>
   </w:num>
 </w:numbering>

</xml_diff>